<commit_message>
Lab2 РиАТ 100% & Lab2 ДПИ 80%
</commit_message>
<xml_diff>
--- a/4сем/РиАТ/Lab2/Lab2.docx
+++ b/4сем/РиАТ/Lab2/Lab2.docx
@@ -74,8 +74,10 @@
           <w:rFonts w:ascii="Times New Roman" w:hAnsi="Times New Roman" w:cs="Times New Roman"/>
           <w:sz w:val="28"/>
         </w:rPr>
-        <w:t>ФИО заказчика</w:t>
-      </w:r>
+        <w:t>Трубач Дмитрий Сергеевич</w:t>
+      </w:r>
+      <w:bookmarkStart w:id="0" w:name="_GoBack"/>
+      <w:bookmarkEnd w:id="0"/>
     </w:p>
     <w:p>
       <w:pPr>
@@ -844,7 +846,6 @@
           <w:color w:val="000000"/>
           <w:sz w:val="28"/>
           <w:szCs w:val="28"/>
-          <w:lang w:val="en-US"/>
         </w:rPr>
       </w:pPr>
       <w:r>
@@ -955,15 +956,7 @@
           <w:sz w:val="28"/>
           <w:szCs w:val="24"/>
         </w:rPr>
-        <w:t>Адапти</w:t>
-      </w:r>
-      <w:r>
-        <w:rPr>
-          <w:rFonts w:ascii="Times New Roman" w:hAnsi="Times New Roman" w:cs="Times New Roman"/>
-          <w:sz w:val="28"/>
-          <w:szCs w:val="24"/>
-        </w:rPr>
-        <w:t xml:space="preserve">вный дизайн (мобильная версия, </w:t>
+        <w:t xml:space="preserve">Адаптивный дизайн (мобильная версия, </w:t>
       </w:r>
       <w:proofErr w:type="spellStart"/>
       <w:r>
@@ -1056,23 +1049,7 @@
           <w:sz w:val="28"/>
           <w:szCs w:val="24"/>
         </w:rPr>
-        <w:t xml:space="preserve">Возле каждого </w:t>
-      </w:r>
-      <w:r>
-        <w:rPr>
-          <w:rFonts w:ascii="Times New Roman" w:hAnsi="Times New Roman" w:cs="Times New Roman"/>
-          <w:sz w:val="28"/>
-          <w:szCs w:val="24"/>
-        </w:rPr>
-        <w:t>товара либо услуги должна находится оценки и отзывы от пользователей.</w:t>
-      </w:r>
-      <w:r>
-        <w:rPr>
-          <w:rFonts w:ascii="Times New Roman" w:hAnsi="Times New Roman" w:cs="Times New Roman"/>
-          <w:sz w:val="28"/>
-          <w:szCs w:val="24"/>
-        </w:rPr>
-        <w:t xml:space="preserve"> </w:t>
+        <w:t xml:space="preserve">Возле каждого товара либо услуги должна находится оценки и отзывы от пользователей. </w:t>
       </w:r>
     </w:p>
     <w:p>
@@ -1084,7 +1061,6 @@
         <w:rPr>
           <w:rFonts w:ascii="Times New Roman" w:hAnsi="Times New Roman" w:cs="Times New Roman"/>
           <w:sz w:val="28"/>
-          <w:lang w:val="en-US"/>
         </w:rPr>
       </w:pPr>
       <w:r>
@@ -1241,58 +1217,8 @@
         <w:rPr>
           <w:rFonts w:ascii="Times New Roman" w:hAnsi="Times New Roman" w:cs="Times New Roman"/>
           <w:sz w:val="28"/>
-          <w:lang w:val="en-US"/>
-        </w:rPr>
-      </w:pPr>
-    </w:p>
-    <w:p>
-      <w:pPr>
-        <w:pStyle w:val="a4"/>
-        <w:spacing w:before="100" w:beforeAutospacing="1" w:after="0" w:line="276" w:lineRule="auto"/>
-        <w:ind w:left="0"/>
-        <w:jc w:val="both"/>
-        <w:rPr>
-          <w:rFonts w:ascii="Times New Roman" w:hAnsi="Times New Roman" w:cs="Times New Roman"/>
-          <w:sz w:val="28"/>
-        </w:rPr>
-      </w:pPr>
-      <w:r>
-        <w:rPr>
-          <w:rFonts w:ascii="Times New Roman" w:hAnsi="Times New Roman" w:cs="Times New Roman"/>
-          <w:sz w:val="28"/>
-          <w:lang w:val="en-US"/>
-        </w:rPr>
-        <w:t>Use</w:t>
-      </w:r>
-      <w:r>
-        <w:rPr>
-          <w:rFonts w:ascii="Times New Roman" w:hAnsi="Times New Roman" w:cs="Times New Roman"/>
-          <w:sz w:val="28"/>
-        </w:rPr>
-        <w:t>-</w:t>
-      </w:r>
-      <w:r>
-        <w:rPr>
-          <w:rFonts w:ascii="Times New Roman" w:hAnsi="Times New Roman" w:cs="Times New Roman"/>
-          <w:sz w:val="28"/>
-          <w:lang w:val="en-US"/>
-        </w:rPr>
-        <w:t xml:space="preserve">case </w:t>
-      </w:r>
-      <w:r>
-        <w:rPr>
-          <w:rFonts w:ascii="Times New Roman" w:hAnsi="Times New Roman" w:cs="Times New Roman"/>
-          <w:sz w:val="28"/>
-        </w:rPr>
-        <w:t>диаграмма</w:t>
-      </w:r>
-      <w:r>
-        <w:rPr>
-          <w:rFonts w:ascii="Times New Roman" w:hAnsi="Times New Roman" w:cs="Times New Roman"/>
-          <w:sz w:val="28"/>
-        </w:rPr>
-        <w:tab/>
-      </w:r>
+        </w:rPr>
+      </w:pPr>
     </w:p>
     <w:p>
       <w:pPr>
@@ -1554,17 +1480,534 @@
         <w:rPr>
           <w:rFonts w:ascii="Times New Roman" w:hAnsi="Times New Roman" w:cs="Times New Roman"/>
           <w:sz w:val="28"/>
-        </w:rPr>
-      </w:pPr>
-      <w:r>
-        <w:rPr>
-          <w:rFonts w:ascii="Times New Roman" w:hAnsi="Times New Roman" w:cs="Times New Roman"/>
-          <w:sz w:val="28"/>
-        </w:rPr>
-        <w:t>Список требований разделить на функциональные и нефункциональные.</w:t>
-      </w:r>
-      <w:bookmarkStart w:id="0" w:name="_GoBack"/>
-      <w:bookmarkEnd w:id="0"/>
+          <w:lang w:val="en-US"/>
+        </w:rPr>
+      </w:pPr>
+      <w:r>
+        <w:rPr>
+          <w:rFonts w:ascii="Times New Roman" w:hAnsi="Times New Roman" w:cs="Times New Roman"/>
+          <w:sz w:val="28"/>
+        </w:rPr>
+        <w:t>Функциональные требования</w:t>
+      </w:r>
+      <w:r>
+        <w:rPr>
+          <w:rFonts w:ascii="Times New Roman" w:hAnsi="Times New Roman" w:cs="Times New Roman"/>
+          <w:sz w:val="28"/>
+          <w:lang w:val="en-US"/>
+        </w:rPr>
+        <w:t>:</w:t>
+      </w:r>
+    </w:p>
+    <w:p>
+      <w:pPr>
+        <w:pStyle w:val="a4"/>
+        <w:numPr>
+          <w:ilvl w:val="0"/>
+          <w:numId w:val="7"/>
+        </w:numPr>
+        <w:spacing w:before="100" w:beforeAutospacing="1" w:line="276" w:lineRule="auto"/>
+        <w:jc w:val="both"/>
+        <w:rPr>
+          <w:rFonts w:ascii="Times New Roman" w:hAnsi="Times New Roman" w:cs="Times New Roman"/>
+          <w:sz w:val="28"/>
+        </w:rPr>
+      </w:pPr>
+      <w:r>
+        <w:rPr>
+          <w:rFonts w:ascii="Times New Roman" w:hAnsi="Times New Roman" w:cs="Times New Roman"/>
+          <w:sz w:val="28"/>
+        </w:rPr>
+        <w:t>Регистрация и авторизация пользователей.</w:t>
+      </w:r>
+    </w:p>
+    <w:p>
+      <w:pPr>
+        <w:pStyle w:val="a4"/>
+        <w:numPr>
+          <w:ilvl w:val="0"/>
+          <w:numId w:val="7"/>
+        </w:numPr>
+        <w:spacing w:before="100" w:beforeAutospacing="1" w:line="276" w:lineRule="auto"/>
+        <w:jc w:val="both"/>
+        <w:rPr>
+          <w:rFonts w:ascii="Times New Roman" w:hAnsi="Times New Roman" w:cs="Times New Roman"/>
+          <w:sz w:val="28"/>
+        </w:rPr>
+      </w:pPr>
+      <w:r>
+        <w:rPr>
+          <w:rFonts w:ascii="Times New Roman" w:hAnsi="Times New Roman" w:cs="Times New Roman"/>
+          <w:sz w:val="28"/>
+        </w:rPr>
+        <w:t>Поиск и фильтрация товаров и услуг.</w:t>
+      </w:r>
+    </w:p>
+    <w:p>
+      <w:pPr>
+        <w:pStyle w:val="a4"/>
+        <w:numPr>
+          <w:ilvl w:val="0"/>
+          <w:numId w:val="7"/>
+        </w:numPr>
+        <w:spacing w:before="100" w:beforeAutospacing="1" w:line="276" w:lineRule="auto"/>
+        <w:jc w:val="both"/>
+        <w:rPr>
+          <w:rFonts w:ascii="Times New Roman" w:hAnsi="Times New Roman" w:cs="Times New Roman"/>
+          <w:sz w:val="28"/>
+        </w:rPr>
+      </w:pPr>
+      <w:r>
+        <w:rPr>
+          <w:rFonts w:ascii="Times New Roman" w:hAnsi="Times New Roman" w:cs="Times New Roman"/>
+          <w:sz w:val="28"/>
+        </w:rPr>
+        <w:lastRenderedPageBreak/>
+        <w:t>Создание и редактирование профилей продавцов и покупателей.</w:t>
+      </w:r>
+    </w:p>
+    <w:p>
+      <w:pPr>
+        <w:pStyle w:val="a4"/>
+        <w:numPr>
+          <w:ilvl w:val="0"/>
+          <w:numId w:val="7"/>
+        </w:numPr>
+        <w:spacing w:before="100" w:beforeAutospacing="1" w:line="276" w:lineRule="auto"/>
+        <w:jc w:val="both"/>
+        <w:rPr>
+          <w:rFonts w:ascii="Times New Roman" w:hAnsi="Times New Roman" w:cs="Times New Roman"/>
+          <w:sz w:val="28"/>
+        </w:rPr>
+      </w:pPr>
+      <w:r>
+        <w:rPr>
+          <w:rFonts w:ascii="Times New Roman" w:hAnsi="Times New Roman" w:cs="Times New Roman"/>
+          <w:sz w:val="28"/>
+        </w:rPr>
+        <w:t>Управление заказами и оплатой.</w:t>
+      </w:r>
+    </w:p>
+    <w:p>
+      <w:pPr>
+        <w:pStyle w:val="a4"/>
+        <w:numPr>
+          <w:ilvl w:val="0"/>
+          <w:numId w:val="7"/>
+        </w:numPr>
+        <w:spacing w:before="100" w:beforeAutospacing="1" w:line="276" w:lineRule="auto"/>
+        <w:jc w:val="both"/>
+        <w:rPr>
+          <w:rFonts w:ascii="Times New Roman" w:hAnsi="Times New Roman" w:cs="Times New Roman"/>
+          <w:sz w:val="28"/>
+        </w:rPr>
+      </w:pPr>
+      <w:r>
+        <w:rPr>
+          <w:rFonts w:ascii="Times New Roman" w:hAnsi="Times New Roman" w:cs="Times New Roman"/>
+          <w:sz w:val="28"/>
+        </w:rPr>
+        <w:t>Корзина для покупок.</w:t>
+      </w:r>
+    </w:p>
+    <w:p>
+      <w:pPr>
+        <w:pStyle w:val="a4"/>
+        <w:numPr>
+          <w:ilvl w:val="0"/>
+          <w:numId w:val="7"/>
+        </w:numPr>
+        <w:spacing w:before="100" w:beforeAutospacing="1" w:line="276" w:lineRule="auto"/>
+        <w:jc w:val="both"/>
+        <w:rPr>
+          <w:rFonts w:ascii="Times New Roman" w:hAnsi="Times New Roman" w:cs="Times New Roman"/>
+          <w:sz w:val="28"/>
+        </w:rPr>
+      </w:pPr>
+      <w:r>
+        <w:rPr>
+          <w:rFonts w:ascii="Times New Roman" w:hAnsi="Times New Roman" w:cs="Times New Roman"/>
+          <w:sz w:val="28"/>
+        </w:rPr>
+        <w:t>Коммуникация между продавцами и покупателями.</w:t>
+      </w:r>
+    </w:p>
+    <w:p>
+      <w:pPr>
+        <w:pStyle w:val="a4"/>
+        <w:numPr>
+          <w:ilvl w:val="0"/>
+          <w:numId w:val="7"/>
+        </w:numPr>
+        <w:spacing w:before="100" w:beforeAutospacing="1" w:line="276" w:lineRule="auto"/>
+        <w:jc w:val="both"/>
+        <w:rPr>
+          <w:rFonts w:ascii="Times New Roman" w:hAnsi="Times New Roman" w:cs="Times New Roman"/>
+          <w:sz w:val="28"/>
+        </w:rPr>
+      </w:pPr>
+      <w:r>
+        <w:rPr>
+          <w:rFonts w:ascii="Times New Roman" w:hAnsi="Times New Roman" w:cs="Times New Roman"/>
+          <w:sz w:val="28"/>
+        </w:rPr>
+        <w:t>Отзывы и рейтинги продавцов и товаров.</w:t>
+      </w:r>
+    </w:p>
+    <w:p>
+      <w:pPr>
+        <w:pStyle w:val="a4"/>
+        <w:numPr>
+          <w:ilvl w:val="0"/>
+          <w:numId w:val="7"/>
+        </w:numPr>
+        <w:spacing w:before="100" w:beforeAutospacing="1" w:line="276" w:lineRule="auto"/>
+        <w:jc w:val="both"/>
+        <w:rPr>
+          <w:rFonts w:ascii="Times New Roman" w:hAnsi="Times New Roman" w:cs="Times New Roman"/>
+          <w:sz w:val="28"/>
+        </w:rPr>
+      </w:pPr>
+      <w:r>
+        <w:rPr>
+          <w:rFonts w:ascii="Times New Roman" w:hAnsi="Times New Roman" w:cs="Times New Roman"/>
+          <w:sz w:val="28"/>
+        </w:rPr>
+        <w:t>Интеграция с платежными системами.</w:t>
+      </w:r>
+    </w:p>
+    <w:p>
+      <w:pPr>
+        <w:pStyle w:val="a4"/>
+        <w:numPr>
+          <w:ilvl w:val="0"/>
+          <w:numId w:val="7"/>
+        </w:numPr>
+        <w:spacing w:before="100" w:beforeAutospacing="1" w:line="276" w:lineRule="auto"/>
+        <w:jc w:val="both"/>
+        <w:rPr>
+          <w:rFonts w:ascii="Times New Roman" w:hAnsi="Times New Roman" w:cs="Times New Roman"/>
+          <w:sz w:val="28"/>
+        </w:rPr>
+      </w:pPr>
+      <w:r>
+        <w:rPr>
+          <w:rFonts w:ascii="Times New Roman" w:hAnsi="Times New Roman" w:cs="Times New Roman"/>
+          <w:sz w:val="28"/>
+        </w:rPr>
+        <w:t>Управление продуктами и услугами.</w:t>
+      </w:r>
+    </w:p>
+    <w:p>
+      <w:pPr>
+        <w:pStyle w:val="a4"/>
+        <w:numPr>
+          <w:ilvl w:val="0"/>
+          <w:numId w:val="7"/>
+        </w:numPr>
+        <w:spacing w:before="100" w:beforeAutospacing="1" w:line="276" w:lineRule="auto"/>
+        <w:jc w:val="both"/>
+        <w:rPr>
+          <w:rFonts w:ascii="Times New Roman" w:hAnsi="Times New Roman" w:cs="Times New Roman"/>
+          <w:sz w:val="28"/>
+        </w:rPr>
+      </w:pPr>
+      <w:r>
+        <w:rPr>
+          <w:rFonts w:ascii="Times New Roman" w:hAnsi="Times New Roman" w:cs="Times New Roman"/>
+          <w:sz w:val="28"/>
+        </w:rPr>
+        <w:t>Мониторинг и аналитика продаж.</w:t>
+      </w:r>
+    </w:p>
+    <w:p>
+      <w:pPr>
+        <w:pStyle w:val="a4"/>
+        <w:spacing w:before="100" w:beforeAutospacing="1" w:after="0" w:line="276" w:lineRule="auto"/>
+        <w:ind w:left="0" w:firstLine="708"/>
+        <w:jc w:val="both"/>
+        <w:rPr>
+          <w:rFonts w:ascii="Times New Roman" w:hAnsi="Times New Roman" w:cs="Times New Roman"/>
+          <w:sz w:val="28"/>
+          <w:lang w:val="en-US"/>
+        </w:rPr>
+      </w:pPr>
+    </w:p>
+    <w:p>
+      <w:pPr>
+        <w:pStyle w:val="a4"/>
+        <w:spacing w:before="100" w:beforeAutospacing="1" w:after="0" w:line="276" w:lineRule="auto"/>
+        <w:ind w:left="0" w:firstLine="708"/>
+        <w:jc w:val="both"/>
+        <w:rPr>
+          <w:rFonts w:ascii="Times New Roman" w:hAnsi="Times New Roman" w:cs="Times New Roman"/>
+          <w:sz w:val="28"/>
+          <w:lang w:val="en-US"/>
+        </w:rPr>
+      </w:pPr>
+      <w:r>
+        <w:rPr>
+          <w:rFonts w:ascii="Times New Roman" w:hAnsi="Times New Roman" w:cs="Times New Roman"/>
+          <w:sz w:val="28"/>
+        </w:rPr>
+        <w:t>Нефункциональные требования</w:t>
+      </w:r>
+      <w:r>
+        <w:rPr>
+          <w:rFonts w:ascii="Times New Roman" w:hAnsi="Times New Roman" w:cs="Times New Roman"/>
+          <w:sz w:val="28"/>
+          <w:lang w:val="en-US"/>
+        </w:rPr>
+        <w:t>:</w:t>
+      </w:r>
+    </w:p>
+    <w:p>
+      <w:pPr>
+        <w:pStyle w:val="a4"/>
+        <w:numPr>
+          <w:ilvl w:val="0"/>
+          <w:numId w:val="8"/>
+        </w:numPr>
+        <w:spacing w:before="100" w:beforeAutospacing="1" w:line="276" w:lineRule="auto"/>
+        <w:jc w:val="both"/>
+        <w:rPr>
+          <w:rFonts w:ascii="Times New Roman" w:hAnsi="Times New Roman" w:cs="Times New Roman"/>
+          <w:sz w:val="28"/>
+        </w:rPr>
+      </w:pPr>
+      <w:r>
+        <w:rPr>
+          <w:rFonts w:ascii="Times New Roman" w:hAnsi="Times New Roman" w:cs="Times New Roman"/>
+          <w:sz w:val="28"/>
+        </w:rPr>
+        <w:t>Безопасность и конфиденциальность пользовательских данных.</w:t>
+      </w:r>
+    </w:p>
+    <w:p>
+      <w:pPr>
+        <w:pStyle w:val="a4"/>
+        <w:numPr>
+          <w:ilvl w:val="0"/>
+          <w:numId w:val="8"/>
+        </w:numPr>
+        <w:spacing w:before="100" w:beforeAutospacing="1" w:line="276" w:lineRule="auto"/>
+        <w:jc w:val="both"/>
+        <w:rPr>
+          <w:rFonts w:ascii="Times New Roman" w:hAnsi="Times New Roman" w:cs="Times New Roman"/>
+          <w:sz w:val="28"/>
+        </w:rPr>
+      </w:pPr>
+      <w:r>
+        <w:rPr>
+          <w:rFonts w:ascii="Times New Roman" w:hAnsi="Times New Roman" w:cs="Times New Roman"/>
+          <w:sz w:val="28"/>
+        </w:rPr>
+        <w:t>Надежность и производительность системы.</w:t>
+      </w:r>
+    </w:p>
+    <w:p>
+      <w:pPr>
+        <w:pStyle w:val="a4"/>
+        <w:numPr>
+          <w:ilvl w:val="0"/>
+          <w:numId w:val="8"/>
+        </w:numPr>
+        <w:spacing w:before="100" w:beforeAutospacing="1" w:line="276" w:lineRule="auto"/>
+        <w:jc w:val="both"/>
+        <w:rPr>
+          <w:rFonts w:ascii="Times New Roman" w:hAnsi="Times New Roman" w:cs="Times New Roman"/>
+          <w:sz w:val="28"/>
+        </w:rPr>
+      </w:pPr>
+      <w:r>
+        <w:rPr>
+          <w:rFonts w:ascii="Times New Roman" w:hAnsi="Times New Roman" w:cs="Times New Roman"/>
+          <w:sz w:val="28"/>
+        </w:rPr>
+        <w:t>Доступность и удобство использования для пользователей.</w:t>
+      </w:r>
+    </w:p>
+    <w:p>
+      <w:pPr>
+        <w:pStyle w:val="a4"/>
+        <w:numPr>
+          <w:ilvl w:val="0"/>
+          <w:numId w:val="8"/>
+        </w:numPr>
+        <w:spacing w:before="100" w:beforeAutospacing="1" w:line="276" w:lineRule="auto"/>
+        <w:jc w:val="both"/>
+        <w:rPr>
+          <w:rFonts w:ascii="Times New Roman" w:hAnsi="Times New Roman" w:cs="Times New Roman"/>
+          <w:sz w:val="28"/>
+        </w:rPr>
+      </w:pPr>
+      <w:r>
+        <w:rPr>
+          <w:rFonts w:ascii="Times New Roman" w:hAnsi="Times New Roman" w:cs="Times New Roman"/>
+          <w:sz w:val="28"/>
+        </w:rPr>
+        <w:t>Совместимость с различными браузерами и устройствами.</w:t>
+      </w:r>
+    </w:p>
+    <w:p>
+      <w:pPr>
+        <w:pStyle w:val="a4"/>
+        <w:numPr>
+          <w:ilvl w:val="0"/>
+          <w:numId w:val="8"/>
+        </w:numPr>
+        <w:spacing w:before="100" w:beforeAutospacing="1" w:line="276" w:lineRule="auto"/>
+        <w:jc w:val="both"/>
+        <w:rPr>
+          <w:rFonts w:ascii="Times New Roman" w:hAnsi="Times New Roman" w:cs="Times New Roman"/>
+          <w:sz w:val="28"/>
+        </w:rPr>
+      </w:pPr>
+      <w:r>
+        <w:rPr>
+          <w:rFonts w:ascii="Times New Roman" w:hAnsi="Times New Roman" w:cs="Times New Roman"/>
+          <w:sz w:val="28"/>
+        </w:rPr>
+        <w:t xml:space="preserve">Соответствие стандартам и </w:t>
+      </w:r>
+      <w:proofErr w:type="gramStart"/>
+      <w:r>
+        <w:rPr>
+          <w:rFonts w:ascii="Times New Roman" w:hAnsi="Times New Roman" w:cs="Times New Roman"/>
+          <w:sz w:val="28"/>
+        </w:rPr>
+        <w:t>правилам отрасли</w:t>
+      </w:r>
+      <w:proofErr w:type="gramEnd"/>
+      <w:r>
+        <w:rPr>
+          <w:rFonts w:ascii="Times New Roman" w:hAnsi="Times New Roman" w:cs="Times New Roman"/>
+          <w:sz w:val="28"/>
+        </w:rPr>
+        <w:t xml:space="preserve"> и законодательству.</w:t>
+      </w:r>
+    </w:p>
+    <w:p>
+      <w:pPr>
+        <w:pStyle w:val="a4"/>
+        <w:numPr>
+          <w:ilvl w:val="0"/>
+          <w:numId w:val="8"/>
+        </w:numPr>
+        <w:spacing w:before="100" w:beforeAutospacing="1" w:line="276" w:lineRule="auto"/>
+        <w:jc w:val="both"/>
+        <w:rPr>
+          <w:rFonts w:ascii="Times New Roman" w:hAnsi="Times New Roman" w:cs="Times New Roman"/>
+          <w:sz w:val="28"/>
+        </w:rPr>
+      </w:pPr>
+      <w:r>
+        <w:rPr>
+          <w:rFonts w:ascii="Times New Roman" w:hAnsi="Times New Roman" w:cs="Times New Roman"/>
+          <w:sz w:val="28"/>
+        </w:rPr>
+        <w:t>Скорость загрузки страниц и обработки запросов.</w:t>
+      </w:r>
+    </w:p>
+    <w:p>
+      <w:pPr>
+        <w:pStyle w:val="a4"/>
+        <w:numPr>
+          <w:ilvl w:val="0"/>
+          <w:numId w:val="8"/>
+        </w:numPr>
+        <w:spacing w:before="100" w:beforeAutospacing="1" w:line="276" w:lineRule="auto"/>
+        <w:jc w:val="both"/>
+        <w:rPr>
+          <w:rFonts w:ascii="Times New Roman" w:hAnsi="Times New Roman" w:cs="Times New Roman"/>
+          <w:sz w:val="28"/>
+        </w:rPr>
+      </w:pPr>
+      <w:r>
+        <w:rPr>
+          <w:rFonts w:ascii="Times New Roman" w:hAnsi="Times New Roman" w:cs="Times New Roman"/>
+          <w:sz w:val="28"/>
+        </w:rPr>
+        <w:t>Надежность и безопасность платежных операций.</w:t>
+      </w:r>
+    </w:p>
+    <w:p>
+      <w:pPr>
+        <w:pStyle w:val="a4"/>
+        <w:numPr>
+          <w:ilvl w:val="0"/>
+          <w:numId w:val="8"/>
+        </w:numPr>
+        <w:spacing w:before="100" w:beforeAutospacing="1" w:line="276" w:lineRule="auto"/>
+        <w:jc w:val="both"/>
+        <w:rPr>
+          <w:rFonts w:ascii="Times New Roman" w:hAnsi="Times New Roman" w:cs="Times New Roman"/>
+          <w:sz w:val="28"/>
+        </w:rPr>
+      </w:pPr>
+      <w:r>
+        <w:rPr>
+          <w:rFonts w:ascii="Times New Roman" w:hAnsi="Times New Roman" w:cs="Times New Roman"/>
+          <w:sz w:val="28"/>
+        </w:rPr>
+        <w:t>Резервное копирование и восстановление данных.</w:t>
+      </w:r>
+    </w:p>
+    <w:p>
+      <w:pPr>
+        <w:pStyle w:val="a4"/>
+        <w:numPr>
+          <w:ilvl w:val="0"/>
+          <w:numId w:val="8"/>
+        </w:numPr>
+        <w:spacing w:before="100" w:beforeAutospacing="1" w:line="276" w:lineRule="auto"/>
+        <w:jc w:val="both"/>
+        <w:rPr>
+          <w:rFonts w:ascii="Times New Roman" w:hAnsi="Times New Roman" w:cs="Times New Roman"/>
+          <w:sz w:val="28"/>
+        </w:rPr>
+      </w:pPr>
+      <w:r>
+        <w:rPr>
+          <w:rFonts w:ascii="Times New Roman" w:hAnsi="Times New Roman" w:cs="Times New Roman"/>
+          <w:sz w:val="28"/>
+        </w:rPr>
+        <w:t>Поддержка на различных языках и локализация.</w:t>
+      </w:r>
+    </w:p>
+    <w:p>
+      <w:pPr>
+        <w:pStyle w:val="a4"/>
+        <w:numPr>
+          <w:ilvl w:val="0"/>
+          <w:numId w:val="8"/>
+        </w:numPr>
+        <w:spacing w:before="100" w:beforeAutospacing="1" w:line="276" w:lineRule="auto"/>
+        <w:jc w:val="both"/>
+        <w:rPr>
+          <w:rFonts w:ascii="Times New Roman" w:hAnsi="Times New Roman" w:cs="Times New Roman"/>
+          <w:sz w:val="28"/>
+        </w:rPr>
+      </w:pPr>
+      <w:r>
+        <w:rPr>
+          <w:rFonts w:ascii="Times New Roman" w:hAnsi="Times New Roman" w:cs="Times New Roman"/>
+          <w:sz w:val="28"/>
+        </w:rPr>
+        <w:t>Техническая поддержка и обслуживание.</w:t>
+      </w:r>
+    </w:p>
+    <w:p>
+      <w:pPr>
+        <w:pStyle w:val="a4"/>
+        <w:spacing w:before="100" w:beforeAutospacing="1" w:after="0" w:line="276" w:lineRule="auto"/>
+        <w:ind w:left="0" w:firstLine="708"/>
+        <w:jc w:val="both"/>
+        <w:rPr>
+          <w:rFonts w:ascii="Times New Roman" w:hAnsi="Times New Roman" w:cs="Times New Roman"/>
+          <w:sz w:val="28"/>
+        </w:rPr>
+      </w:pPr>
     </w:p>
     <w:sectPr>
       <w:pgSz w:w="11906" w:h="16838"/>
@@ -1778,6 +2221,119 @@
     </w:lvl>
   </w:abstractNum>
   <w:abstractNum w:abstractNumId="2" w15:restartNumberingAfterBreak="0">
+    <w:nsid w:val="3AB62416"/>
+    <w:multiLevelType w:val="multilevel"/>
+    <w:tmpl w:val="113809A8"/>
+    <w:lvl w:ilvl="0">
+      <w:start w:val="1"/>
+      <w:numFmt w:val="decimal"/>
+      <w:lvlText w:val="%1."/>
+      <w:lvlJc w:val="left"/>
+      <w:pPr>
+        <w:tabs>
+          <w:tab w:val="num" w:pos="720"/>
+        </w:tabs>
+        <w:ind w:left="720" w:hanging="360"/>
+      </w:pPr>
+    </w:lvl>
+    <w:lvl w:ilvl="1" w:tentative="1">
+      <w:start w:val="1"/>
+      <w:numFmt w:val="decimal"/>
+      <w:lvlText w:val="%2."/>
+      <w:lvlJc w:val="left"/>
+      <w:pPr>
+        <w:tabs>
+          <w:tab w:val="num" w:pos="1440"/>
+        </w:tabs>
+        <w:ind w:left="1440" w:hanging="360"/>
+      </w:pPr>
+    </w:lvl>
+    <w:lvl w:ilvl="2" w:tentative="1">
+      <w:start w:val="1"/>
+      <w:numFmt w:val="decimal"/>
+      <w:lvlText w:val="%3."/>
+      <w:lvlJc w:val="left"/>
+      <w:pPr>
+        <w:tabs>
+          <w:tab w:val="num" w:pos="2160"/>
+        </w:tabs>
+        <w:ind w:left="2160" w:hanging="360"/>
+      </w:pPr>
+    </w:lvl>
+    <w:lvl w:ilvl="3" w:tentative="1">
+      <w:start w:val="1"/>
+      <w:numFmt w:val="decimal"/>
+      <w:lvlText w:val="%4."/>
+      <w:lvlJc w:val="left"/>
+      <w:pPr>
+        <w:tabs>
+          <w:tab w:val="num" w:pos="2880"/>
+        </w:tabs>
+        <w:ind w:left="2880" w:hanging="360"/>
+      </w:pPr>
+    </w:lvl>
+    <w:lvl w:ilvl="4" w:tentative="1">
+      <w:start w:val="1"/>
+      <w:numFmt w:val="decimal"/>
+      <w:lvlText w:val="%5."/>
+      <w:lvlJc w:val="left"/>
+      <w:pPr>
+        <w:tabs>
+          <w:tab w:val="num" w:pos="3600"/>
+        </w:tabs>
+        <w:ind w:left="3600" w:hanging="360"/>
+      </w:pPr>
+    </w:lvl>
+    <w:lvl w:ilvl="5" w:tentative="1">
+      <w:start w:val="1"/>
+      <w:numFmt w:val="decimal"/>
+      <w:lvlText w:val="%6."/>
+      <w:lvlJc w:val="left"/>
+      <w:pPr>
+        <w:tabs>
+          <w:tab w:val="num" w:pos="4320"/>
+        </w:tabs>
+        <w:ind w:left="4320" w:hanging="360"/>
+      </w:pPr>
+    </w:lvl>
+    <w:lvl w:ilvl="6" w:tentative="1">
+      <w:start w:val="1"/>
+      <w:numFmt w:val="decimal"/>
+      <w:lvlText w:val="%7."/>
+      <w:lvlJc w:val="left"/>
+      <w:pPr>
+        <w:tabs>
+          <w:tab w:val="num" w:pos="5040"/>
+        </w:tabs>
+        <w:ind w:left="5040" w:hanging="360"/>
+      </w:pPr>
+    </w:lvl>
+    <w:lvl w:ilvl="7" w:tentative="1">
+      <w:start w:val="1"/>
+      <w:numFmt w:val="decimal"/>
+      <w:lvlText w:val="%8."/>
+      <w:lvlJc w:val="left"/>
+      <w:pPr>
+        <w:tabs>
+          <w:tab w:val="num" w:pos="5760"/>
+        </w:tabs>
+        <w:ind w:left="5760" w:hanging="360"/>
+      </w:pPr>
+    </w:lvl>
+    <w:lvl w:ilvl="8" w:tentative="1">
+      <w:start w:val="1"/>
+      <w:numFmt w:val="decimal"/>
+      <w:lvlText w:val="%9."/>
+      <w:lvlJc w:val="left"/>
+      <w:pPr>
+        <w:tabs>
+          <w:tab w:val="num" w:pos="6480"/>
+        </w:tabs>
+        <w:ind w:left="6480" w:hanging="360"/>
+      </w:pPr>
+    </w:lvl>
+  </w:abstractNum>
+  <w:abstractNum w:abstractNumId="3" w15:restartNumberingAfterBreak="0">
     <w:nsid w:val="5CDC2D1C"/>
     <w:multiLevelType w:val="hybridMultilevel"/>
     <w:tmpl w:val="F1EC9334"/>
@@ -1863,7 +2419,120 @@
       </w:pPr>
     </w:lvl>
   </w:abstractNum>
-  <w:abstractNum w:abstractNumId="3" w15:restartNumberingAfterBreak="0">
+  <w:abstractNum w:abstractNumId="4" w15:restartNumberingAfterBreak="0">
+    <w:nsid w:val="71FB057F"/>
+    <w:multiLevelType w:val="multilevel"/>
+    <w:tmpl w:val="330CBFE6"/>
+    <w:lvl w:ilvl="0">
+      <w:start w:val="1"/>
+      <w:numFmt w:val="decimal"/>
+      <w:lvlText w:val="%1."/>
+      <w:lvlJc w:val="left"/>
+      <w:pPr>
+        <w:tabs>
+          <w:tab w:val="num" w:pos="720"/>
+        </w:tabs>
+        <w:ind w:left="720" w:hanging="360"/>
+      </w:pPr>
+    </w:lvl>
+    <w:lvl w:ilvl="1" w:tentative="1">
+      <w:start w:val="1"/>
+      <w:numFmt w:val="decimal"/>
+      <w:lvlText w:val="%2."/>
+      <w:lvlJc w:val="left"/>
+      <w:pPr>
+        <w:tabs>
+          <w:tab w:val="num" w:pos="1440"/>
+        </w:tabs>
+        <w:ind w:left="1440" w:hanging="360"/>
+      </w:pPr>
+    </w:lvl>
+    <w:lvl w:ilvl="2" w:tentative="1">
+      <w:start w:val="1"/>
+      <w:numFmt w:val="decimal"/>
+      <w:lvlText w:val="%3."/>
+      <w:lvlJc w:val="left"/>
+      <w:pPr>
+        <w:tabs>
+          <w:tab w:val="num" w:pos="2160"/>
+        </w:tabs>
+        <w:ind w:left="2160" w:hanging="360"/>
+      </w:pPr>
+    </w:lvl>
+    <w:lvl w:ilvl="3" w:tentative="1">
+      <w:start w:val="1"/>
+      <w:numFmt w:val="decimal"/>
+      <w:lvlText w:val="%4."/>
+      <w:lvlJc w:val="left"/>
+      <w:pPr>
+        <w:tabs>
+          <w:tab w:val="num" w:pos="2880"/>
+        </w:tabs>
+        <w:ind w:left="2880" w:hanging="360"/>
+      </w:pPr>
+    </w:lvl>
+    <w:lvl w:ilvl="4" w:tentative="1">
+      <w:start w:val="1"/>
+      <w:numFmt w:val="decimal"/>
+      <w:lvlText w:val="%5."/>
+      <w:lvlJc w:val="left"/>
+      <w:pPr>
+        <w:tabs>
+          <w:tab w:val="num" w:pos="3600"/>
+        </w:tabs>
+        <w:ind w:left="3600" w:hanging="360"/>
+      </w:pPr>
+    </w:lvl>
+    <w:lvl w:ilvl="5" w:tentative="1">
+      <w:start w:val="1"/>
+      <w:numFmt w:val="decimal"/>
+      <w:lvlText w:val="%6."/>
+      <w:lvlJc w:val="left"/>
+      <w:pPr>
+        <w:tabs>
+          <w:tab w:val="num" w:pos="4320"/>
+        </w:tabs>
+        <w:ind w:left="4320" w:hanging="360"/>
+      </w:pPr>
+    </w:lvl>
+    <w:lvl w:ilvl="6" w:tentative="1">
+      <w:start w:val="1"/>
+      <w:numFmt w:val="decimal"/>
+      <w:lvlText w:val="%7."/>
+      <w:lvlJc w:val="left"/>
+      <w:pPr>
+        <w:tabs>
+          <w:tab w:val="num" w:pos="5040"/>
+        </w:tabs>
+        <w:ind w:left="5040" w:hanging="360"/>
+      </w:pPr>
+    </w:lvl>
+    <w:lvl w:ilvl="7" w:tentative="1">
+      <w:start w:val="1"/>
+      <w:numFmt w:val="decimal"/>
+      <w:lvlText w:val="%8."/>
+      <w:lvlJc w:val="left"/>
+      <w:pPr>
+        <w:tabs>
+          <w:tab w:val="num" w:pos="5760"/>
+        </w:tabs>
+        <w:ind w:left="5760" w:hanging="360"/>
+      </w:pPr>
+    </w:lvl>
+    <w:lvl w:ilvl="8" w:tentative="1">
+      <w:start w:val="1"/>
+      <w:numFmt w:val="decimal"/>
+      <w:lvlText w:val="%9."/>
+      <w:lvlJc w:val="left"/>
+      <w:pPr>
+        <w:tabs>
+          <w:tab w:val="num" w:pos="6480"/>
+        </w:tabs>
+        <w:ind w:left="6480" w:hanging="360"/>
+      </w:pPr>
+    </w:lvl>
+  </w:abstractNum>
+  <w:abstractNum w:abstractNumId="5" w15:restartNumberingAfterBreak="0">
     <w:nsid w:val="7388712E"/>
     <w:multiLevelType w:val="hybridMultilevel"/>
     <w:tmpl w:val="659201DE"/>
@@ -1949,7 +2618,7 @@
       </w:pPr>
     </w:lvl>
   </w:abstractNum>
-  <w:abstractNum w:abstractNumId="4" w15:restartNumberingAfterBreak="0">
+  <w:abstractNum w:abstractNumId="6" w15:restartNumberingAfterBreak="0">
     <w:nsid w:val="78C20F46"/>
     <w:multiLevelType w:val="hybridMultilevel"/>
     <w:tmpl w:val="AB486C96"/>
@@ -2038,7 +2707,7 @@
       </w:pPr>
     </w:lvl>
   </w:abstractNum>
-  <w:abstractNum w:abstractNumId="5" w15:restartNumberingAfterBreak="0">
+  <w:abstractNum w:abstractNumId="7" w15:restartNumberingAfterBreak="0">
     <w:nsid w:val="7CB34432"/>
     <w:multiLevelType w:val="hybridMultilevel"/>
     <w:tmpl w:val="D5D01858"/>
@@ -2152,22 +2821,28 @@
     </w:lvl>
   </w:abstractNum>
   <w:num w:numId="1">
-    <w:abstractNumId w:val="3"/>
+    <w:abstractNumId w:val="5"/>
   </w:num>
   <w:num w:numId="2">
     <w:abstractNumId w:val="1"/>
   </w:num>
   <w:num w:numId="3">
-    <w:abstractNumId w:val="4"/>
+    <w:abstractNumId w:val="6"/>
   </w:num>
   <w:num w:numId="4">
-    <w:abstractNumId w:val="5"/>
+    <w:abstractNumId w:val="7"/>
   </w:num>
   <w:num w:numId="5">
-    <w:abstractNumId w:val="2"/>
+    <w:abstractNumId w:val="3"/>
   </w:num>
   <w:num w:numId="6">
     <w:abstractNumId w:val="0"/>
+  </w:num>
+  <w:num w:numId="7">
+    <w:abstractNumId w:val="4"/>
+  </w:num>
+  <w:num w:numId="8">
+    <w:abstractNumId w:val="2"/>
   </w:num>
 </w:numbering>
 </file>

</xml_diff>